<commit_message>
creating JS and starting HTML and CSS for Situation Room
Creating the javascript portions to perform the function of the site. Take in the user's current situation and gameplan and dish out the best, worst, avg and median scenerios
</commit_message>
<xml_diff>
--- a/Project Plan.docx
+++ b/Project Plan.docx
@@ -6,12 +6,10 @@
       <w:pPr>
         <w:pStyle w:val="Title"/>
       </w:pPr>
-      <w:bookmarkStart w:id="0" w:name="_GoBack"/>
       <w:r>
         <w:t>Investment Tools Project Plan</w:t>
       </w:r>
     </w:p>
-    <w:bookmarkEnd w:id="0"/>
     <w:p>
       <w:pPr>
         <w:pStyle w:val="NoSpacing"/>
@@ -27,7 +25,7 @@
           <w:szCs w:val="28"/>
         </w:rPr>
       </w:pPr>
-      <w:commentRangeStart w:id="1"/>
+      <w:commentRangeStart w:id="0"/>
       <w:r>
         <w:rPr>
           <w:sz w:val="28"/>
@@ -35,13 +33,13 @@
         </w:rPr>
         <w:t xml:space="preserve">Investment Tools </w:t>
       </w:r>
-      <w:commentRangeEnd w:id="1"/>
+      <w:commentRangeEnd w:id="0"/>
       <w:r>
         <w:rPr>
           <w:rStyle w:val="CommentReference"/>
           <w:rFonts w:asciiTheme="minorHAnsi" w:hAnsiTheme="minorHAnsi" w:cstheme="minorBidi"/>
         </w:rPr>
-        <w:commentReference w:id="1"/>
+        <w:commentReference w:id="0"/>
       </w:r>
       <w:r>
         <w:rPr>
@@ -387,7 +385,7 @@
           <w:numId w:val="9"/>
         </w:numPr>
       </w:pPr>
-      <w:commentRangeStart w:id="2"/>
+      <w:commentRangeStart w:id="1"/>
       <w:r>
         <w:t>Inclusion of large purchases.</w:t>
       </w:r>
@@ -403,13 +401,13 @@
       <w:r>
         <w:t xml:space="preserve">The ability to account for a house and other large purchases </w:t>
       </w:r>
-      <w:commentRangeEnd w:id="2"/>
+      <w:commentRangeEnd w:id="1"/>
       <w:r>
         <w:rPr>
           <w:rStyle w:val="CommentReference"/>
           <w:rFonts w:asciiTheme="minorHAnsi" w:hAnsiTheme="minorHAnsi" w:cstheme="minorBidi"/>
         </w:rPr>
-        <w:commentReference w:id="2"/>
+        <w:commentReference w:id="1"/>
       </w:r>
     </w:p>
     <w:p>
@@ -1072,7 +1070,7 @@
               <w:rPr>
                 <w:rStyle w:val="CommentReference"/>
               </w:rPr>
-              <w:commentReference w:id="3"/>
+              <w:commentReference w:id="2"/>
             </w:r>
           </w:p>
           <w:p>
@@ -1411,6 +1409,15 @@
               </w:rPr>
               <w:t>I don’t know how withdrawing from my 401k</w:t>
             </w:r>
+            <w:r>
+              <w:rPr>
+                <w:sz w:val="24"/>
+                <w:szCs w:val="24"/>
+              </w:rPr>
+              <w:t xml:space="preserve"> works</w:t>
+            </w:r>
+            <w:bookmarkStart w:id="3" w:name="_GoBack"/>
+            <w:bookmarkEnd w:id="3"/>
             <w:r>
               <w:rPr>
                 <w:sz w:val="24"/>
@@ -2700,7 +2707,7 @@
 
 <file path=word/comments.xml><?xml version="1.0" encoding="utf-8"?>
 <w:comments xmlns:wpc="http://schemas.microsoft.com/office/word/2010/wordprocessingCanvas" xmlns:cx="http://schemas.microsoft.com/office/drawing/2014/chartex" xmlns:cx1="http://schemas.microsoft.com/office/drawing/2015/9/8/chartex" xmlns:cx2="http://schemas.microsoft.com/office/drawing/2015/10/21/chartex" xmlns:cx3="http://schemas.microsoft.com/office/drawing/2016/5/9/chartex" xmlns:cx4="http://schemas.microsoft.com/office/drawing/2016/5/10/chartex" xmlns:cx5="http://schemas.microsoft.com/office/drawing/2016/5/11/chartex" xmlns:cx6="http://schemas.microsoft.com/office/drawing/2016/5/12/chartex" xmlns:cx7="http://schemas.microsoft.com/office/drawing/2016/5/13/chartex" xmlns:cx8="http://schemas.microsoft.com/office/drawing/2016/5/14/chartex" xmlns:mc="http://schemas.openxmlformats.org/markup-compatibility/2006" xmlns:aink="http://schemas.microsoft.com/office/drawing/2016/ink" xmlns:am3d="http://schemas.microsoft.com/office/drawing/2017/model3d" xmlns:o="urn:schemas-microsoft-com:office:office" xmlns:r="http://schemas.openxmlformats.org/officeDocument/2006/relationships" xmlns:m="http://schemas.openxmlformats.org/officeDocument/2006/math" xmlns:v="urn:schemas-microsoft-com:vml" xmlns:wp14="http://schemas.microsoft.com/office/word/2010/wordprocessingDrawing" xmlns:wp="http://schemas.openxmlformats.org/drawingml/2006/wordprocessingDrawing" xmlns:w10="urn:schemas-microsoft-com:office:word" xmlns:w="http://schemas.openxmlformats.org/wordprocessingml/2006/main" xmlns:w14="http://schemas.microsoft.com/office/word/2010/wordml" xmlns:w15="http://schemas.microsoft.com/office/word/2012/wordml" xmlns:w16cid="http://schemas.microsoft.com/office/word/2016/wordml/cid" xmlns:w16se="http://schemas.microsoft.com/office/word/2015/wordml/symex" xmlns:wpg="http://schemas.microsoft.com/office/word/2010/wordprocessingGroup" xmlns:wpi="http://schemas.microsoft.com/office/word/2010/wordprocessingInk" xmlns:wne="http://schemas.microsoft.com/office/word/2006/wordml" xmlns:wps="http://schemas.microsoft.com/office/word/2010/wordprocessingShape" mc:Ignorable="w14 w15 w16se w16cid wp14">
-  <w:comment w:id="1" w:author="Brett Brewster" w:date="2018-02-08T17:20:00Z" w:initials="BB">
+  <w:comment w:id="0" w:author="Brett Brewster" w:date="2018-02-08T17:20:00Z" w:initials="BB">
     <w:p>
       <w:pPr>
         <w:pStyle w:val="CommentText"/>
@@ -2756,7 +2763,7 @@
       </w:pPr>
     </w:p>
   </w:comment>
-  <w:comment w:id="2" w:author="Brett Brewster" w:date="2018-02-08T20:31:00Z" w:initials="BB">
+  <w:comment w:id="1" w:author="Brett Brewster" w:date="2018-02-08T20:31:00Z" w:initials="BB">
     <w:p>
       <w:pPr>
         <w:pStyle w:val="CommentText"/>
@@ -2772,7 +2779,7 @@
       </w:r>
     </w:p>
   </w:comment>
-  <w:comment w:id="3" w:author="Brett Brewster" w:date="2018-02-07T19:10:00Z" w:initials="BB">
+  <w:comment w:id="2" w:author="Brett Brewster" w:date="2018-02-07T19:10:00Z" w:initials="BB">
     <w:p>
       <w:pPr>
         <w:pStyle w:val="CommentText"/>

</xml_diff>